<commit_message>
Fix to score function.
</commit_message>
<xml_diff>
--- a/AI HW1.docx
+++ b/AI HW1.docx
@@ -8,16 +8,13 @@
       </w:r>
       <w:r>
         <w:tab/>
-        <w:t xml:space="preserve">Grouped </w:t>
-      </w:r>
-      <w:proofErr w:type="gramStart"/>
-      <w:r>
-        <w:t>with:</w:t>
-      </w:r>
-      <w:proofErr w:type="gramEnd"/>
-      <w:r>
-        <w:t xml:space="preserve"> Ethan Smyth, Dillon Thompson</w:t>
-      </w:r>
+        <w:t>Grouped with: Ethan Smyth, Dillon Thompson</w:t>
+      </w:r>
+      <w:r>
+        <w:t xml:space="preserve">, </w:t>
+      </w:r>
+      <w:bookmarkStart w:id="0" w:name="_GoBack"/>
+      <w:bookmarkEnd w:id="0"/>
     </w:p>
     <w:p>
       <w:r>
@@ -91,8 +88,6 @@
       <w:r>
         <w:t>set to the immediate vertical neighbors of a selected queen</w:t>
       </w:r>
-      <w:bookmarkStart w:id="0" w:name="_GoBack"/>
-      <w:bookmarkEnd w:id="0"/>
     </w:p>
     <w:p>
       <w:pPr>

</xml_diff>